<commit_message>
Added git repo link
</commit_message>
<xml_diff>
--- a/Visual Studio Shortcuts.docx
+++ b/Visual Studio Shortcuts.docx
@@ -17,6 +17,11 @@
       </w:pPr>
       <w:r>
         <w:t>Basic</w:t>
+      </w:r>
+    </w:p>
+    <w:p>
+      <w:r>
+        <w:t>GitHub repo - https://github.com/getthebasicsright/VisualStudioShortcuts_Basic</w:t>
       </w:r>
     </w:p>
     <w:p>

</xml_diff>